<commit_message>
update doc generale applicazione
</commit_message>
<xml_diff>
--- a/doc/Modello Documentazione.docx
+++ b/doc/Modello Documentazione.docx
@@ -19,6 +19,7 @@
           <w:szCs w:val="56"/>
         </w:rPr>
       </w:pPr>
+      <w:proofErr w:type="spellStart"/>
       <w:r>
         <w:rPr>
           <w:rFonts w:eastAsiaTheme="majorEastAsia" w:cstheme="majorBidi"/>
@@ -39,7 +40,19 @@
           <w:sz w:val="72"/>
           <w:szCs w:val="56"/>
         </w:rPr>
-        <w:t xml:space="preserve">ealthy </w:t>
+        <w:t>ealthy</w:t>
+      </w:r>
+      <w:proofErr w:type="spellEnd"/>
+      <w:r>
+        <w:rPr>
+          <w:rFonts w:eastAsiaTheme="majorEastAsia" w:cstheme="majorBidi"/>
+          <w:b/>
+          <w:spacing w:val="-10"/>
+          <w:kern w:val="28"/>
+          <w:sz w:val="72"/>
+          <w:szCs w:val="56"/>
+        </w:rPr>
+        <w:t xml:space="preserve"> </w:t>
       </w:r>
       <w:r>
         <w:rPr>
@@ -725,25 +738,56 @@
         <w:jc w:val="both"/>
       </w:pPr>
       <w:r>
-        <w:t>Il videogioco ha lo scopo di sensibilizzare e far apprendere al player la corretta alimentazione (in base ai criteri di salute e impatto ambientale).</w:t>
-      </w:r>
-      <w:r>
-        <w:t xml:space="preserve"> In termini di gameplay, il gioco è un gestionale di un ristorante, che in base alle richieste ed alle patologie del cliente, deve servire il piatto più adatto, ricevendo un punteggio in base alla correttezza della consegna. In più il giocatore deve anche far fronte all’inventario del proprio negozio (andando a comprare i prodotti adatti</w:t>
-      </w:r>
-      <w:r>
-        <w:t xml:space="preserve"> per la cucina salutare ed ecosostenibile</w:t>
-      </w:r>
-      <w:r>
-        <w:t>).</w:t>
-      </w:r>
-      <w:r>
-        <w:t xml:space="preserve"> I clienti rilasciano dei commenti/punteggi in base alla accuratezza del piatto servito. Più punti accumula il giocatore più clienti avrà da servire e quindi anche un maggior guadagno.</w:t>
+        <w:t xml:space="preserve">Il videogioco ha lo scopo di sensibilizzare e far apprendere al player la corretta alimentazione (in base ai criteri di salute e impatto ambientale). </w:t>
       </w:r>
     </w:p>
     <w:p>
       <w:pPr>
         <w:jc w:val="both"/>
       </w:pPr>
+      <w:r>
+        <w:t>Per quanto riguarda il gameplay, il gioco è un gestionale a tema ristorazione; in base alle richieste ed alle patologie del cliente, il giocatore dovrà servire il piatto più adatto al cliente.</w:t>
+      </w:r>
+    </w:p>
+    <w:p>
+      <w:pPr>
+        <w:jc w:val="both"/>
+      </w:pPr>
+      <w:r>
+        <w:t>In base all’affinità del piatto al cliente il player riceverà un punteggio.</w:t>
+      </w:r>
+    </w:p>
+    <w:p>
+      <w:pPr>
+        <w:jc w:val="both"/>
+      </w:pPr>
+      <w:r>
+        <w:t>Più punti accumulerà il giocatore più clienti entreranno nel ristorante e ci sarà quindi anche un maggior guadagno.</w:t>
+      </w:r>
+    </w:p>
+    <w:p>
+      <w:pPr>
+        <w:jc w:val="both"/>
+      </w:pPr>
+      <w:r>
+        <w:t xml:space="preserve">Inoltre, il giocatore dovrà anche far fronte all’inventario del proprio negozio (andando a comprare i prodotti adatti per la cucina salutare ed ecosostenibile). </w:t>
+      </w:r>
+    </w:p>
+    <w:p>
+      <w:pPr>
+        <w:jc w:val="both"/>
+      </w:pPr>
+      <w:r>
+        <w:t xml:space="preserve">Il giocatore dovrà inoltre confrontare il punteggio del suo ristorante con quello di altri ristoranti affini (con punteggi prestabiliti) e dovrà migliorarsi sempre di più per competere contro di loro </w:t>
+      </w:r>
+    </w:p>
+    <w:p>
+      <w:pPr>
+        <w:jc w:val="both"/>
+      </w:pPr>
+      <w:r>
+        <w:t>Quindi il ristorante del player continuerà a crescere fin quando non diverrà il ristorante con più clienti e più ecosostenibile di tutti.</w:t>
+      </w:r>
       <w:r>
         <w:br w:type="page"/>
       </w:r>
@@ -761,15 +805,33 @@
     </w:p>
     <w:p>
       <w:r>
-        <w:t>Il destinatario del videogioco è un pubblico adulto che vuole approfondire e comprendere al meglio i vantaggi di una alimentazione sana</w:t>
-      </w:r>
-      <w:r>
-        <w:t xml:space="preserve"> e eco-sostenibile</w:t>
-      </w:r>
-      <w:r>
-        <w:t>.</w:t>
-      </w:r>
-    </w:p>
+        <w:t>Il destinatario del videogioco è un pubblico adulto che vuole approfondire e comprendere al meglio i vantaggi di una alimentazione sana e</w:t>
+      </w:r>
+      <w:r>
+        <w:t>d</w:t>
+      </w:r>
+      <w:r>
+        <w:t xml:space="preserve"> eco-sostenibile divertendosi.</w:t>
+      </w:r>
+    </w:p>
+    <w:p>
+      <w:r>
+        <w:t>Il gioco è strutturato in maniera competitiva cos</w:t>
+      </w:r>
+      <w:r>
+        <w:t>ì</w:t>
+      </w:r>
+      <w:r>
+        <w:t xml:space="preserve"> da spingere il giocatore a migliorare sempre di più la sua conoscenza della cucina sana e ecosostenibile </w:t>
+      </w:r>
+      <w:r>
+        <w:t>così</w:t>
+      </w:r>
+      <w:r>
+        <w:t xml:space="preserve"> che possa applicarla anche nella vita di tutti i giorni.</w:t>
+      </w:r>
+    </w:p>
+    <w:p/>
     <w:sectPr>
       <w:headerReference w:type="default" r:id="rId6"/>
       <w:footerReference w:type="even" r:id="rId7"/>
@@ -1028,12 +1090,14 @@
                               <w:rFonts w:ascii="Garamond" w:hAnsi="Garamond"/>
                             </w:rPr>
                           </w:pPr>
+                          <w:proofErr w:type="spellStart"/>
                           <w:r>
                             <w:rPr>
                               <w:rFonts w:ascii="Garamond" w:hAnsi="Garamond"/>
                             </w:rPr>
                             <w:t>CdS</w:t>
                           </w:r>
+                          <w:proofErr w:type="spellEnd"/>
                           <w:r>
                             <w:rPr>
                               <w:rFonts w:ascii="Garamond" w:hAnsi="Garamond"/>
@@ -1115,12 +1179,14 @@
                         <w:rFonts w:ascii="Garamond" w:hAnsi="Garamond"/>
                       </w:rPr>
                     </w:pPr>
+                    <w:proofErr w:type="spellStart"/>
                     <w:r>
                       <w:rPr>
                         <w:rFonts w:ascii="Garamond" w:hAnsi="Garamond"/>
                       </w:rPr>
                       <w:t>CdS</w:t>
                     </w:r>
+                    <w:proofErr w:type="spellEnd"/>
                     <w:r>
                       <w:rPr>
                         <w:rFonts w:ascii="Garamond" w:hAnsi="Garamond"/>

</xml_diff>

<commit_message>
Eliminata la voce della sfida con altri ristoranti
</commit_message>
<xml_diff>
--- a/doc/Modello Documentazione.docx
+++ b/doc/Modello Documentazione.docx
@@ -19,7 +19,6 @@
           <w:szCs w:val="56"/>
         </w:rPr>
       </w:pPr>
-      <w:proofErr w:type="spellStart"/>
       <w:r>
         <w:rPr>
           <w:rFonts w:eastAsiaTheme="majorEastAsia" w:cstheme="majorBidi"/>
@@ -40,19 +39,7 @@
           <w:sz w:val="72"/>
           <w:szCs w:val="56"/>
         </w:rPr>
-        <w:t>ealthy</w:t>
-      </w:r>
-      <w:proofErr w:type="spellEnd"/>
-      <w:r>
-        <w:rPr>
-          <w:rFonts w:eastAsiaTheme="majorEastAsia" w:cstheme="majorBidi"/>
-          <w:b/>
-          <w:spacing w:val="-10"/>
-          <w:kern w:val="28"/>
-          <w:sz w:val="72"/>
-          <w:szCs w:val="56"/>
-        </w:rPr>
-        <w:t xml:space="preserve"> </w:t>
+        <w:t xml:space="preserve">ealthy </w:t>
       </w:r>
       <w:r>
         <w:rPr>
@@ -77,21 +64,6 @@
         <w:t>atering</w:t>
       </w:r>
     </w:p>
-    <w:p>
-      <w:pPr>
-        <w:jc w:val="center"/>
-        <w:rPr>
-          <w:rStyle w:val="Enfasigrassetto"/>
-        </w:rPr>
-      </w:pPr>
-      <w:r>
-        <w:rPr>
-          <w:rStyle w:val="Enfasigrassetto"/>
-        </w:rPr>
-        <w:t>Eventuale sottotitolo</w:t>
-      </w:r>
-    </w:p>
-    <w:p/>
     <w:p/>
     <w:p>
       <w:r>
@@ -764,29 +736,11 @@
       <w:r>
         <w:t>Più punti accumulerà il giocatore più clienti entreranno nel ristorante e ci sarà quindi anche un maggior guadagno.</w:t>
       </w:r>
-    </w:p>
-    <w:p>
-      <w:pPr>
-        <w:jc w:val="both"/>
-      </w:pPr>
+      <w:r>
+        <w:t xml:space="preserve"> </w:t>
+      </w:r>
       <w:r>
         <w:t xml:space="preserve">Inoltre, il giocatore dovrà anche far fronte all’inventario del proprio negozio (andando a comprare i prodotti adatti per la cucina salutare ed ecosostenibile). </w:t>
-      </w:r>
-    </w:p>
-    <w:p>
-      <w:pPr>
-        <w:jc w:val="both"/>
-      </w:pPr>
-      <w:r>
-        <w:t xml:space="preserve">Il giocatore dovrà inoltre confrontare il punteggio del suo ristorante con quello di altri ristoranti affini (con punteggi prestabiliti) e dovrà migliorarsi sempre di più per competere contro di loro </w:t>
-      </w:r>
-    </w:p>
-    <w:p>
-      <w:pPr>
-        <w:jc w:val="both"/>
-      </w:pPr>
-      <w:r>
-        <w:t>Quindi il ristorante del player continuerà a crescere fin quando non diverrà il ristorante con più clienti e più ecosostenibile di tutti.</w:t>
       </w:r>
       <w:r>
         <w:br w:type="page"/>
@@ -805,30 +759,21 @@
     </w:p>
     <w:p>
       <w:r>
-        <w:t>Il destinatario del videogioco è un pubblico adulto che vuole approfondire e comprendere al meglio i vantaggi di una alimentazione sana e</w:t>
-      </w:r>
-      <w:r>
-        <w:t>d</w:t>
-      </w:r>
-      <w:r>
-        <w:t xml:space="preserve"> eco-sostenibile divertendosi.</w:t>
-      </w:r>
-    </w:p>
-    <w:p>
-      <w:r>
-        <w:t>Il gioco è strutturato in maniera competitiva cos</w:t>
-      </w:r>
-      <w:r>
-        <w:t>ì</w:t>
-      </w:r>
-      <w:r>
-        <w:t xml:space="preserve"> da spingere il giocatore a migliorare sempre di più la sua conoscenza della cucina sana e ecosostenibile </w:t>
-      </w:r>
-      <w:r>
-        <w:t>così</w:t>
-      </w:r>
-      <w:r>
-        <w:t xml:space="preserve"> che possa applicarla anche nella vita di tutti i giorni.</w:t>
+        <w:t>Il destinatario del videogioco è un pubblico adulto che vuole approfondire e comprendere al meglio i vantaggi di una alimentazione sana ed eco-sostenibile divertendosi.</w:t>
+      </w:r>
+      <w:r>
+        <w:t xml:space="preserve"> </w:t>
+      </w:r>
+      <w:r>
+        <w:t xml:space="preserve">Il gioco è strutturato in maniera competitiva così da spingere il giocatore a migliorare sempre di più la sua conoscenza della cucina sana </w:t>
+      </w:r>
+      <w:proofErr w:type="gramStart"/>
+      <w:r>
+        <w:t>e</w:t>
+      </w:r>
+      <w:proofErr w:type="gramEnd"/>
+      <w:r>
+        <w:t xml:space="preserve"> ecosostenibile così che possa applicarla anche nella vita di tutti i giorni.</w:t>
       </w:r>
     </w:p>
     <w:p/>
@@ -1090,14 +1035,12 @@
                               <w:rFonts w:ascii="Garamond" w:hAnsi="Garamond"/>
                             </w:rPr>
                           </w:pPr>
-                          <w:proofErr w:type="spellStart"/>
                           <w:r>
                             <w:rPr>
                               <w:rFonts w:ascii="Garamond" w:hAnsi="Garamond"/>
                             </w:rPr>
                             <w:t>CdS</w:t>
                           </w:r>
-                          <w:proofErr w:type="spellEnd"/>
                           <w:r>
                             <w:rPr>
                               <w:rFonts w:ascii="Garamond" w:hAnsi="Garamond"/>
@@ -1179,14 +1122,12 @@
                         <w:rFonts w:ascii="Garamond" w:hAnsi="Garamond"/>
                       </w:rPr>
                     </w:pPr>
-                    <w:proofErr w:type="spellStart"/>
                     <w:r>
                       <w:rPr>
                         <w:rFonts w:ascii="Garamond" w:hAnsi="Garamond"/>
                       </w:rPr>
                       <w:t>CdS</w:t>
                     </w:r>
-                    <w:proofErr w:type="spellEnd"/>
                     <w:r>
                       <w:rPr>
                         <w:rFonts w:ascii="Garamond" w:hAnsi="Garamond"/>

</xml_diff>